<commit_message>
aktualizacja tabelki, Analiza SWOT
</commit_message>
<xml_diff>
--- a/dokumentacja/zagrożenie ryzykiem.docx
+++ b/dokumentacja/zagrożenie ryzykiem.docx
@@ -13,70 +13,6 @@
         <w:t xml:space="preserve"> ryzykiem</w:t>
       </w:r>
     </w:p>
-    <w:p>
-      <w:r>
-        <w:t xml:space="preserve">1. Identyfikacja. W tym kroku należy ustalić kontekst projektu oraz możliwe ryzyko. Dobrą praktyką jest opisanie przyczyny ryzyka, co ułatwia ocenę </w:t>
-      </w:r>
-      <w:proofErr w:type="spellStart"/>
-      <w:r>
-        <w:t>zdarze-nia</w:t>
-      </w:r>
-      <w:proofErr w:type="spellEnd"/>
-      <w:r>
-        <w:t xml:space="preserve">, a także analizę wpływu na cele. </w:t>
-      </w:r>
-    </w:p>
-    <w:p>
-      <w:r>
-        <w:t>2. Ocena ryzyka. W tym kroku dokonujemy oszacowania i ewaluacji praw-</w:t>
-      </w:r>
-      <w:proofErr w:type="spellStart"/>
-      <w:r>
-        <w:t>dopodobieństwa</w:t>
-      </w:r>
-      <w:proofErr w:type="spellEnd"/>
-      <w:r>
-        <w:t xml:space="preserve"> wystąpienia ryzyka oraz jego wpływu na cele projektu. </w:t>
-      </w:r>
-    </w:p>
-    <w:p>
-      <w:r>
-        <w:t xml:space="preserve">3. Planowanie, w ramach którego ustalane są sposoby reakcji na ryzyko, w szczególności minimalizujące zagrożenia, a maksymalizujące szanse. </w:t>
-      </w:r>
-    </w:p>
-    <w:p>
-      <w:r>
-        <w:t xml:space="preserve">4. Wdrożenie, mające na celu implementację ustalonych sposobów reakcji na ryzyko oraz ich monitorowanie. </w:t>
-      </w:r>
-    </w:p>
-    <w:p>
-      <w:r>
-        <w:t xml:space="preserve">5. Ostatni krok to komunikacja, której celem jest notyfikowanie o </w:t>
-      </w:r>
-      <w:proofErr w:type="spellStart"/>
-      <w:r>
-        <w:t>zidentyfi</w:t>
-      </w:r>
-      <w:proofErr w:type="spellEnd"/>
-      <w:r>
-        <w:t>-kowanym ryzyku. Krok ten przebiega równolegle do czterech pozostałych kroków.</w:t>
-      </w:r>
-    </w:p>
-    <w:p>
-      <w:pPr>
-        <w:rPr>
-          <w:sz w:val="27"/>
-          <w:szCs w:val="27"/>
-        </w:rPr>
-      </w:pPr>
-      <w:r>
-        <w:rPr>
-          <w:sz w:val="27"/>
-          <w:szCs w:val="27"/>
-        </w:rPr>
-        <w:t>Wg PRINCE2</w:t>
-      </w:r>
-    </w:p>
     <w:tbl>
       <w:tblPr>
         <w:tblStyle w:val="Tabela-Siatka"/>
@@ -93,6 +29,7 @@
         <w:tc>
           <w:tcPr>
             <w:tcW w:w="2050" w:type="dxa"/>
+            <w:shd w:val="clear" w:color="auto" w:fill="833C0B" w:themeFill="accent2" w:themeFillShade="80"/>
           </w:tcPr>
           <w:p>
             <w:r>
@@ -103,6 +40,7 @@
         <w:tc>
           <w:tcPr>
             <w:tcW w:w="1911" w:type="dxa"/>
+            <w:shd w:val="clear" w:color="auto" w:fill="C45911" w:themeFill="accent2" w:themeFillShade="BF"/>
           </w:tcPr>
           <w:p>
             <w:r>
@@ -113,6 +51,7 @@
         <w:tc>
           <w:tcPr>
             <w:tcW w:w="1988" w:type="dxa"/>
+            <w:shd w:val="clear" w:color="auto" w:fill="F4B083" w:themeFill="accent2" w:themeFillTint="99"/>
           </w:tcPr>
           <w:p>
             <w:r>
@@ -123,6 +62,7 @@
         <w:tc>
           <w:tcPr>
             <w:tcW w:w="4111" w:type="dxa"/>
+            <w:shd w:val="clear" w:color="auto" w:fill="F7CAAC" w:themeFill="accent2" w:themeFillTint="66"/>
           </w:tcPr>
           <w:p>
             <w:r>
@@ -135,6 +75,7 @@
         <w:tc>
           <w:tcPr>
             <w:tcW w:w="2050" w:type="dxa"/>
+            <w:shd w:val="clear" w:color="auto" w:fill="833C0B" w:themeFill="accent2" w:themeFillShade="80"/>
           </w:tcPr>
           <w:p>
             <w:r>
@@ -145,6 +86,7 @@
         <w:tc>
           <w:tcPr>
             <w:tcW w:w="1911" w:type="dxa"/>
+            <w:shd w:val="clear" w:color="auto" w:fill="FF0000"/>
           </w:tcPr>
           <w:p>
             <w:r>
@@ -155,6 +97,7 @@
         <w:tc>
           <w:tcPr>
             <w:tcW w:w="1988" w:type="dxa"/>
+            <w:shd w:val="clear" w:color="auto" w:fill="FF0000"/>
           </w:tcPr>
           <w:p>
             <w:r>
@@ -165,6 +108,7 @@
         <w:tc>
           <w:tcPr>
             <w:tcW w:w="4111" w:type="dxa"/>
+            <w:shd w:val="clear" w:color="auto" w:fill="F4B083" w:themeFill="accent2" w:themeFillTint="99"/>
           </w:tcPr>
           <w:p>
             <w:r>
@@ -177,16 +121,23 @@
         <w:tc>
           <w:tcPr>
             <w:tcW w:w="2050" w:type="dxa"/>
-          </w:tcPr>
-          <w:p>
-            <w:r>
-              <w:t>Nowy zespół, niezintegrowany</w:t>
+            <w:shd w:val="clear" w:color="auto" w:fill="833C0B" w:themeFill="accent2" w:themeFillShade="80"/>
+          </w:tcPr>
+          <w:p>
+            <w:r>
+              <w:t>Nowy</w:t>
+            </w:r>
+            <w:bookmarkStart w:id="0" w:name="_GoBack"/>
+            <w:bookmarkEnd w:id="0"/>
+            <w:r>
+              <w:t xml:space="preserve"> zespół, niezintegrowany</w:t>
             </w:r>
           </w:p>
         </w:tc>
         <w:tc>
           <w:tcPr>
             <w:tcW w:w="1911" w:type="dxa"/>
+            <w:shd w:val="clear" w:color="auto" w:fill="FFC000"/>
           </w:tcPr>
           <w:p>
             <w:r>
@@ -197,6 +148,7 @@
         <w:tc>
           <w:tcPr>
             <w:tcW w:w="1988" w:type="dxa"/>
+            <w:shd w:val="clear" w:color="auto" w:fill="FFC000"/>
           </w:tcPr>
           <w:p>
             <w:r>
@@ -207,6 +159,7 @@
         <w:tc>
           <w:tcPr>
             <w:tcW w:w="4111" w:type="dxa"/>
+            <w:shd w:val="clear" w:color="auto" w:fill="F4B083" w:themeFill="accent2" w:themeFillTint="99"/>
           </w:tcPr>
           <w:p>
             <w:r>
@@ -219,6 +172,7 @@
         <w:tc>
           <w:tcPr>
             <w:tcW w:w="2050" w:type="dxa"/>
+            <w:shd w:val="clear" w:color="auto" w:fill="833C0B" w:themeFill="accent2" w:themeFillShade="80"/>
           </w:tcPr>
           <w:p>
             <w:r>
@@ -229,6 +183,7 @@
         <w:tc>
           <w:tcPr>
             <w:tcW w:w="1911" w:type="dxa"/>
+            <w:shd w:val="clear" w:color="auto" w:fill="FF0000"/>
           </w:tcPr>
           <w:p>
             <w:r>
@@ -239,6 +194,7 @@
         <w:tc>
           <w:tcPr>
             <w:tcW w:w="1988" w:type="dxa"/>
+            <w:shd w:val="clear" w:color="auto" w:fill="FF0000"/>
           </w:tcPr>
           <w:p>
             <w:r>
@@ -249,6 +205,7 @@
         <w:tc>
           <w:tcPr>
             <w:tcW w:w="4111" w:type="dxa"/>
+            <w:shd w:val="clear" w:color="auto" w:fill="F4B083" w:themeFill="accent2" w:themeFillTint="99"/>
           </w:tcPr>
           <w:p>
             <w:r>
@@ -264,33 +221,32 @@
         <w:tc>
           <w:tcPr>
             <w:tcW w:w="2050" w:type="dxa"/>
-          </w:tcPr>
-          <w:p>
-            <w:r>
-              <w:t>Brak doświadczenia z wizuali</w:t>
-            </w:r>
-            <w:bookmarkStart w:id="0" w:name="_GoBack"/>
-            <w:bookmarkEnd w:id="0"/>
-            <w:r>
-              <w:t>zacją i potrzebnymi narzędziami.</w:t>
+            <w:shd w:val="clear" w:color="auto" w:fill="833C0B" w:themeFill="accent2" w:themeFillShade="80"/>
+          </w:tcPr>
+          <w:p>
+            <w:r>
+              <w:t>Brak doświadczenia z wizualizacją i potrzebnymi narzędziami.</w:t>
             </w:r>
           </w:p>
         </w:tc>
         <w:tc>
           <w:tcPr>
             <w:tcW w:w="1911" w:type="dxa"/>
+            <w:shd w:val="clear" w:color="auto" w:fill="C45911" w:themeFill="accent2" w:themeFillShade="BF"/>
           </w:tcPr>
           <w:p/>
         </w:tc>
         <w:tc>
           <w:tcPr>
             <w:tcW w:w="1988" w:type="dxa"/>
+            <w:shd w:val="clear" w:color="auto" w:fill="F4B083" w:themeFill="accent2" w:themeFillTint="99"/>
           </w:tcPr>
           <w:p/>
         </w:tc>
         <w:tc>
           <w:tcPr>
             <w:tcW w:w="4111" w:type="dxa"/>
+            <w:shd w:val="clear" w:color="auto" w:fill="F4B083" w:themeFill="accent2" w:themeFillTint="99"/>
           </w:tcPr>
           <w:p/>
         </w:tc>
@@ -299,24 +255,28 @@
         <w:tc>
           <w:tcPr>
             <w:tcW w:w="2050" w:type="dxa"/>
+            <w:shd w:val="clear" w:color="auto" w:fill="833C0B" w:themeFill="accent2" w:themeFillShade="80"/>
           </w:tcPr>
           <w:p/>
         </w:tc>
         <w:tc>
           <w:tcPr>
             <w:tcW w:w="1911" w:type="dxa"/>
+            <w:shd w:val="clear" w:color="auto" w:fill="C45911" w:themeFill="accent2" w:themeFillShade="BF"/>
           </w:tcPr>
           <w:p/>
         </w:tc>
         <w:tc>
           <w:tcPr>
             <w:tcW w:w="1988" w:type="dxa"/>
+            <w:shd w:val="clear" w:color="auto" w:fill="F4B083" w:themeFill="accent2" w:themeFillTint="99"/>
           </w:tcPr>
           <w:p/>
         </w:tc>
         <w:tc>
           <w:tcPr>
             <w:tcW w:w="4111" w:type="dxa"/>
+            <w:shd w:val="clear" w:color="auto" w:fill="F4B083" w:themeFill="accent2" w:themeFillTint="99"/>
           </w:tcPr>
           <w:p/>
         </w:tc>
@@ -325,24 +285,28 @@
         <w:tc>
           <w:tcPr>
             <w:tcW w:w="2050" w:type="dxa"/>
+            <w:shd w:val="clear" w:color="auto" w:fill="833C0B" w:themeFill="accent2" w:themeFillShade="80"/>
           </w:tcPr>
           <w:p/>
         </w:tc>
         <w:tc>
           <w:tcPr>
             <w:tcW w:w="1911" w:type="dxa"/>
+            <w:shd w:val="clear" w:color="auto" w:fill="C45911" w:themeFill="accent2" w:themeFillShade="BF"/>
           </w:tcPr>
           <w:p/>
         </w:tc>
         <w:tc>
           <w:tcPr>
             <w:tcW w:w="1988" w:type="dxa"/>
+            <w:shd w:val="clear" w:color="auto" w:fill="F4B083" w:themeFill="accent2" w:themeFillTint="99"/>
           </w:tcPr>
           <w:p/>
         </w:tc>
         <w:tc>
           <w:tcPr>
             <w:tcW w:w="4111" w:type="dxa"/>
+            <w:shd w:val="clear" w:color="auto" w:fill="F4B083" w:themeFill="accent2" w:themeFillTint="99"/>
           </w:tcPr>
           <w:p/>
         </w:tc>
@@ -351,26 +315,453 @@
         <w:tc>
           <w:tcPr>
             <w:tcW w:w="2050" w:type="dxa"/>
+            <w:shd w:val="clear" w:color="auto" w:fill="833C0B" w:themeFill="accent2" w:themeFillShade="80"/>
           </w:tcPr>
           <w:p/>
         </w:tc>
         <w:tc>
           <w:tcPr>
             <w:tcW w:w="1911" w:type="dxa"/>
+            <w:shd w:val="clear" w:color="auto" w:fill="C45911" w:themeFill="accent2" w:themeFillShade="BF"/>
           </w:tcPr>
           <w:p/>
         </w:tc>
         <w:tc>
           <w:tcPr>
             <w:tcW w:w="1988" w:type="dxa"/>
+            <w:shd w:val="clear" w:color="auto" w:fill="F4B083" w:themeFill="accent2" w:themeFillTint="99"/>
           </w:tcPr>
           <w:p/>
         </w:tc>
         <w:tc>
           <w:tcPr>
             <w:tcW w:w="4111" w:type="dxa"/>
+            <w:shd w:val="clear" w:color="auto" w:fill="F4B083" w:themeFill="accent2" w:themeFillTint="99"/>
           </w:tcPr>
           <w:p/>
+        </w:tc>
+      </w:tr>
+    </w:tbl>
+    <w:p/>
+    <w:p>
+      <w:r>
+        <w:t>Analiza SWOT</w:t>
+      </w:r>
+    </w:p>
+    <w:tbl>
+      <w:tblPr>
+        <w:tblStyle w:val="Tabela-Siatka"/>
+        <w:tblW w:w="0" w:type="auto"/>
+        <w:tblLook w:val="04A0" w:firstRow="1" w:lastRow="0" w:firstColumn="1" w:lastColumn="0" w:noHBand="0" w:noVBand="1"/>
+      </w:tblPr>
+      <w:tblGrid>
+        <w:gridCol w:w="3014"/>
+        <w:gridCol w:w="3014"/>
+        <w:gridCol w:w="3014"/>
+      </w:tblGrid>
+      <w:tr>
+        <w:trPr>
+          <w:trHeight w:val="1383"/>
+        </w:trPr>
+        <w:tc>
+          <w:tcPr>
+            <w:tcW w:w="3014" w:type="dxa"/>
+            <w:shd w:val="clear" w:color="auto" w:fill="BF8F00" w:themeFill="accent4" w:themeFillShade="BF"/>
+          </w:tcPr>
+          <w:p>
+            <w:pPr>
+              <w:rPr>
+                <w:sz w:val="36"/>
+                <w:szCs w:val="36"/>
+              </w:rPr>
+            </w:pPr>
+            <w:r>
+              <w:rPr>
+                <w:sz w:val="36"/>
+                <w:szCs w:val="36"/>
+              </w:rPr>
+              <w:t>Cechy</w:t>
+            </w:r>
+          </w:p>
+        </w:tc>
+        <w:tc>
+          <w:tcPr>
+            <w:tcW w:w="3014" w:type="dxa"/>
+            <w:shd w:val="clear" w:color="auto" w:fill="538135" w:themeFill="accent6" w:themeFillShade="BF"/>
+          </w:tcPr>
+          <w:p>
+            <w:pPr>
+              <w:rPr>
+                <w:sz w:val="36"/>
+                <w:szCs w:val="36"/>
+              </w:rPr>
+            </w:pPr>
+            <w:r>
+              <w:rPr>
+                <w:sz w:val="36"/>
+                <w:szCs w:val="36"/>
+              </w:rPr>
+              <w:t>Pozytywne</w:t>
+            </w:r>
+          </w:p>
+        </w:tc>
+        <w:tc>
+          <w:tcPr>
+            <w:tcW w:w="3014" w:type="dxa"/>
+            <w:shd w:val="clear" w:color="auto" w:fill="FF0000"/>
+          </w:tcPr>
+          <w:p>
+            <w:pPr>
+              <w:rPr>
+                <w:sz w:val="36"/>
+                <w:szCs w:val="36"/>
+              </w:rPr>
+            </w:pPr>
+            <w:r>
+              <w:rPr>
+                <w:sz w:val="36"/>
+                <w:szCs w:val="36"/>
+              </w:rPr>
+              <w:t>Negatywne</w:t>
+            </w:r>
+          </w:p>
+        </w:tc>
+      </w:tr>
+      <w:tr>
+        <w:trPr>
+          <w:trHeight w:val="1929"/>
+        </w:trPr>
+        <w:tc>
+          <w:tcPr>
+            <w:tcW w:w="3014" w:type="dxa"/>
+            <w:shd w:val="clear" w:color="auto" w:fill="BF8F00" w:themeFill="accent4" w:themeFillShade="BF"/>
+          </w:tcPr>
+          <w:p>
+            <w:pPr>
+              <w:rPr>
+                <w:sz w:val="36"/>
+                <w:szCs w:val="36"/>
+              </w:rPr>
+            </w:pPr>
+            <w:r>
+              <w:rPr>
+                <w:sz w:val="36"/>
+                <w:szCs w:val="36"/>
+              </w:rPr>
+              <w:t>Wewnętrzne</w:t>
+            </w:r>
+          </w:p>
+          <w:p>
+            <w:pPr>
+              <w:rPr>
+                <w:sz w:val="36"/>
+                <w:szCs w:val="36"/>
+              </w:rPr>
+            </w:pPr>
+            <w:r>
+              <w:rPr>
+                <w:sz w:val="36"/>
+                <w:szCs w:val="36"/>
+              </w:rPr>
+              <w:t>(cechy organizacji)</w:t>
+            </w:r>
+          </w:p>
+        </w:tc>
+        <w:tc>
+          <w:tcPr>
+            <w:tcW w:w="3014" w:type="dxa"/>
+            <w:shd w:val="clear" w:color="auto" w:fill="538135" w:themeFill="accent6" w:themeFillShade="BF"/>
+          </w:tcPr>
+          <w:p>
+            <w:pPr>
+              <w:rPr>
+                <w:sz w:val="24"/>
+                <w:szCs w:val="24"/>
+              </w:rPr>
+            </w:pPr>
+            <w:r>
+              <w:rPr>
+                <w:sz w:val="24"/>
+                <w:szCs w:val="24"/>
+              </w:rPr>
+              <w:t>- duże zainteresowanie i motywacja</w:t>
+            </w:r>
+          </w:p>
+          <w:p>
+            <w:pPr>
+              <w:rPr>
+                <w:sz w:val="24"/>
+                <w:szCs w:val="24"/>
+              </w:rPr>
+            </w:pPr>
+            <w:r>
+              <w:rPr>
+                <w:sz w:val="24"/>
+                <w:szCs w:val="24"/>
+              </w:rPr>
+              <w:t>- temat wybrany przez wszystkich</w:t>
+            </w:r>
+          </w:p>
+          <w:p>
+            <w:pPr>
+              <w:rPr>
+                <w:sz w:val="24"/>
+                <w:szCs w:val="24"/>
+              </w:rPr>
+            </w:pPr>
+            <w:r>
+              <w:rPr>
+                <w:sz w:val="24"/>
+                <w:szCs w:val="24"/>
+              </w:rPr>
+              <w:t>-</w:t>
+            </w:r>
+          </w:p>
+          <w:p>
+            <w:pPr>
+              <w:rPr>
+                <w:sz w:val="24"/>
+                <w:szCs w:val="24"/>
+              </w:rPr>
+            </w:pPr>
+          </w:p>
+        </w:tc>
+        <w:tc>
+          <w:tcPr>
+            <w:tcW w:w="3014" w:type="dxa"/>
+            <w:shd w:val="clear" w:color="auto" w:fill="FF0000"/>
+          </w:tcPr>
+          <w:p>
+            <w:pPr>
+              <w:rPr>
+                <w:sz w:val="24"/>
+                <w:szCs w:val="24"/>
+              </w:rPr>
+            </w:pPr>
+            <w:r>
+              <w:rPr>
+                <w:sz w:val="24"/>
+                <w:szCs w:val="24"/>
+              </w:rPr>
+              <w:t>- małe doświadczenie</w:t>
+            </w:r>
+          </w:p>
+          <w:p>
+            <w:pPr>
+              <w:rPr>
+                <w:sz w:val="24"/>
+                <w:szCs w:val="24"/>
+              </w:rPr>
+            </w:pPr>
+            <w:r>
+              <w:rPr>
+                <w:sz w:val="24"/>
+                <w:szCs w:val="24"/>
+              </w:rPr>
+              <w:t>- braki w wiedzy</w:t>
+            </w:r>
+          </w:p>
+          <w:p>
+            <w:pPr>
+              <w:rPr>
+                <w:sz w:val="24"/>
+                <w:szCs w:val="24"/>
+              </w:rPr>
+            </w:pPr>
+            <w:r>
+              <w:rPr>
+                <w:sz w:val="24"/>
+                <w:szCs w:val="24"/>
+              </w:rPr>
+              <w:t>-</w:t>
+            </w:r>
+          </w:p>
+        </w:tc>
+      </w:tr>
+      <w:tr>
+        <w:trPr>
+          <w:trHeight w:val="2111"/>
+        </w:trPr>
+        <w:tc>
+          <w:tcPr>
+            <w:tcW w:w="3014" w:type="dxa"/>
+            <w:shd w:val="clear" w:color="auto" w:fill="BF8F00" w:themeFill="accent4" w:themeFillShade="BF"/>
+          </w:tcPr>
+          <w:p>
+            <w:pPr>
+              <w:rPr>
+                <w:sz w:val="36"/>
+                <w:szCs w:val="36"/>
+              </w:rPr>
+            </w:pPr>
+            <w:r>
+              <w:rPr>
+                <w:sz w:val="36"/>
+                <w:szCs w:val="36"/>
+              </w:rPr>
+              <w:t>Zewnętrzne</w:t>
+            </w:r>
+            <w:r>
+              <w:rPr>
+                <w:sz w:val="36"/>
+                <w:szCs w:val="36"/>
+              </w:rPr>
+              <w:br/>
+              <w:t>(cechy otoczenia</w:t>
+            </w:r>
+            <w:r>
+              <w:rPr>
+                <w:sz w:val="36"/>
+                <w:szCs w:val="36"/>
+              </w:rPr>
+              <w:t>)</w:t>
+            </w:r>
+          </w:p>
+        </w:tc>
+        <w:tc>
+          <w:tcPr>
+            <w:tcW w:w="3014" w:type="dxa"/>
+            <w:shd w:val="clear" w:color="auto" w:fill="538135" w:themeFill="accent6" w:themeFillShade="BF"/>
+          </w:tcPr>
+          <w:p>
+            <w:pPr>
+              <w:rPr>
+                <w:sz w:val="24"/>
+                <w:szCs w:val="24"/>
+              </w:rPr>
+            </w:pPr>
+            <w:r>
+              <w:rPr>
+                <w:sz w:val="24"/>
+                <w:szCs w:val="24"/>
+              </w:rPr>
+              <w:t>-</w:t>
+            </w:r>
+            <w:r>
+              <w:rPr>
+                <w:sz w:val="24"/>
+                <w:szCs w:val="24"/>
+              </w:rPr>
+              <w:t xml:space="preserve"> </w:t>
+            </w:r>
+            <w:r>
+              <w:rPr>
+                <w:sz w:val="24"/>
+                <w:szCs w:val="24"/>
+              </w:rPr>
+              <w:t>dobry prowadzący</w:t>
+            </w:r>
+          </w:p>
+          <w:p>
+            <w:pPr>
+              <w:rPr>
+                <w:sz w:val="24"/>
+                <w:szCs w:val="24"/>
+              </w:rPr>
+            </w:pPr>
+            <w:r>
+              <w:rPr>
+                <w:sz w:val="24"/>
+                <w:szCs w:val="24"/>
+              </w:rPr>
+              <w:t>-</w:t>
+            </w:r>
+            <w:r>
+              <w:rPr>
+                <w:sz w:val="24"/>
+                <w:szCs w:val="24"/>
+              </w:rPr>
+              <w:t xml:space="preserve"> </w:t>
+            </w:r>
+            <w:r>
+              <w:rPr>
+                <w:sz w:val="24"/>
+                <w:szCs w:val="24"/>
+              </w:rPr>
+              <w:t>dobre warunki pracy</w:t>
+            </w:r>
+          </w:p>
+          <w:p>
+            <w:pPr>
+              <w:rPr>
+                <w:sz w:val="24"/>
+                <w:szCs w:val="24"/>
+              </w:rPr>
+            </w:pPr>
+            <w:r>
+              <w:rPr>
+                <w:sz w:val="24"/>
+                <w:szCs w:val="24"/>
+              </w:rPr>
+              <w:t>- dostęp do Internetu najczęściej jest</w:t>
+            </w:r>
+          </w:p>
+          <w:p>
+            <w:pPr>
+              <w:rPr>
+                <w:sz w:val="24"/>
+                <w:szCs w:val="24"/>
+              </w:rPr>
+            </w:pPr>
+            <w:r>
+              <w:rPr>
+                <w:sz w:val="24"/>
+                <w:szCs w:val="24"/>
+              </w:rPr>
+              <w:t>-</w:t>
+            </w:r>
+          </w:p>
+        </w:tc>
+        <w:tc>
+          <w:tcPr>
+            <w:tcW w:w="3014" w:type="dxa"/>
+            <w:shd w:val="clear" w:color="auto" w:fill="FF0000"/>
+          </w:tcPr>
+          <w:p>
+            <w:pPr>
+              <w:rPr>
+                <w:sz w:val="24"/>
+                <w:szCs w:val="24"/>
+              </w:rPr>
+            </w:pPr>
+            <w:r>
+              <w:rPr>
+                <w:sz w:val="24"/>
+                <w:szCs w:val="24"/>
+              </w:rPr>
+              <w:t>-brak możliwości obgadania spraw twarzą w twarz</w:t>
+            </w:r>
+          </w:p>
+          <w:p>
+            <w:pPr>
+              <w:rPr>
+                <w:sz w:val="24"/>
+                <w:szCs w:val="24"/>
+              </w:rPr>
+            </w:pPr>
+            <w:r>
+              <w:rPr>
+                <w:sz w:val="24"/>
+                <w:szCs w:val="24"/>
+              </w:rPr>
+              <w:t>-możliwość utraty członka zespołu -&gt; utrata dostępu Internetu</w:t>
+            </w:r>
+          </w:p>
+          <w:p>
+            <w:pPr>
+              <w:rPr>
+                <w:sz w:val="24"/>
+                <w:szCs w:val="24"/>
+              </w:rPr>
+            </w:pPr>
+            <w:r>
+              <w:rPr>
+                <w:sz w:val="24"/>
+                <w:szCs w:val="24"/>
+              </w:rPr>
+              <w:t>-</w:t>
+            </w:r>
+          </w:p>
         </w:tc>
       </w:tr>
     </w:tbl>

</xml_diff>